<commit_message>
adicionado modal de update e create na page pacientes
</commit_message>
<xml_diff>
--- a/src/assets/Docs/Template Desenvolvimento de Sistemas.docx
+++ b/src/assets/Docs/Template Desenvolvimento de Sistemas.docx
@@ -5947,7 +5947,7 @@
           <w:noProof/>
         </w:rPr>
         <w:drawing>
-          <wp:inline distT="0" distB="0" distL="0" distR="0" wp14:anchorId="102F6CE9" wp14:editId="22A792B4">
+          <wp:inline distT="0" distB="0" distL="0" distR="0" wp14:anchorId="102F6CE9" wp14:editId="07EF34A0">
             <wp:extent cx="4602151" cy="3556000"/>
             <wp:effectExtent l="0" t="0" r="0" b="0"/>
             <wp:docPr id="998638767" name="Imagem 13" descr="Diagrama&#10;&#10;O conteúdo gerado por IA pode estar incorreto."/>
@@ -6291,7 +6291,7 @@
           <w:u w:val="single"/>
         </w:rPr>
         <w:drawing>
-          <wp:inline distT="0" distB="0" distL="0" distR="0" wp14:anchorId="04A6A0B0" wp14:editId="4A14FFD6">
+          <wp:inline distT="0" distB="0" distL="0" distR="0" wp14:anchorId="04A6A0B0" wp14:editId="068DC5F0">
             <wp:extent cx="5172937" cy="3997036"/>
             <wp:effectExtent l="0" t="0" r="0" b="0"/>
             <wp:docPr id="94946068" name="Imagem 12" descr="Uma imagem contendo Interface gráfica do usuário&#10;&#10;O conteúdo gerado por IA pode estar incorreto."/>
@@ -6509,14 +6509,7 @@
           <w:rFonts w:ascii="Times New Roman" w:eastAsia="Times New Roman" w:hAnsi="Times New Roman" w:cs="Times New Roman"/>
           <w:b/>
         </w:rPr>
-        <w:t>8</w:t>
-      </w:r>
-      <w:r>
-        <w:rPr>
-          <w:rFonts w:ascii="Times New Roman" w:eastAsia="Times New Roman" w:hAnsi="Times New Roman" w:cs="Times New Roman"/>
-          <w:b/>
-        </w:rPr>
-        <w:t xml:space="preserve"> REFERÊNCIAS</w:t>
+        <w:t>8 REFERÊNCIAS</w:t>
       </w:r>
     </w:p>
     <w:p>
@@ -7360,6 +7353,7 @@
   <w:style w:type="character" w:default="1" w:styleId="Fontepargpadro">
     <w:name w:val="Default Paragraph Font"/>
     <w:uiPriority w:val="1"/>
+    <w:semiHidden/>
     <w:unhideWhenUsed/>
   </w:style>
   <w:style w:type="table" w:default="1" w:styleId="Tabelanormal">

</xml_diff>